<commit_message>
Corregi las versiones de las minutas y glosario de términos
</commit_message>
<xml_diff>
--- a/INTEGRADORA/PROYECTO_INTEGRADORA/1 Administración del sistema Consultorio Dental/1.1 Gestión del proyecto/1.1.6 Administración de las comunicaciones/1.1.6.3 Minutas/Minutas_V1.0/Externa/AWDP_DAP _V1.0.docx
+++ b/INTEGRADORA/PROYECTO_INTEGRADORA/1 Administración del sistema Consultorio Dental/1.1 Gestión del proyecto/1.1.6 Administración de las comunicaciones/1.1.6.3 Minutas/Minutas_V1.0/Externa/AWDP_DAP _V1.0.docx
@@ -279,7 +279,7 @@
                 <w:sz w:val="22"/>
                 <w:szCs w:val="22"/>
               </w:rPr>
-              <w:t>SCE</w:t>
+              <w:t>RML</w:t>
             </w:r>
           </w:p>
         </w:tc>
@@ -323,7 +323,33 @@
                 <w:sz w:val="22"/>
                 <w:szCs w:val="22"/>
               </w:rPr>
-              <w:t>12/07/2019</w:t>
+              <w:t>26</w:t>
+            </w:r>
+            <w:r>
+              <w:rPr>
+                <w:rFonts w:ascii="Arial" w:hAnsi="Arial" w:cs="Arial"/>
+                <w:sz w:val="22"/>
+                <w:szCs w:val="22"/>
+              </w:rPr>
+              <w:t>/0</w:t>
+            </w:r>
+            <w:r>
+              <w:rPr>
+                <w:rFonts w:ascii="Arial" w:hAnsi="Arial" w:cs="Arial"/>
+                <w:sz w:val="22"/>
+                <w:szCs w:val="22"/>
+              </w:rPr>
+              <w:t>6</w:t>
+            </w:r>
+            <w:bookmarkStart w:id="0" w:name="_GoBack"/>
+            <w:bookmarkEnd w:id="0"/>
+            <w:r>
+              <w:rPr>
+                <w:rFonts w:ascii="Arial" w:hAnsi="Arial" w:cs="Arial"/>
+                <w:sz w:val="22"/>
+                <w:szCs w:val="22"/>
+              </w:rPr>
+              <w:t>/2019</w:t>
             </w:r>
           </w:p>
         </w:tc>
@@ -496,8 +522,6 @@
         </w:rPr>
         <w:t>REUNIÒN</w:t>
       </w:r>
-      <w:bookmarkStart w:id="0" w:name="_GoBack"/>
-      <w:bookmarkEnd w:id="0"/>
     </w:p>
     <w:p>
       <w:pPr>
@@ -733,25 +757,7 @@
           <w:sz w:val="24"/>
           <w:szCs w:val="24"/>
         </w:rPr>
-        <w:t xml:space="preserve">c.c. Hernández </w:t>
-      </w:r>
-      <w:proofErr w:type="spellStart"/>
-      <w:r>
-        <w:rPr>
-          <w:rFonts w:ascii="Arial" w:hAnsi="Arial" w:cs="Arial"/>
-          <w:sz w:val="24"/>
-          <w:szCs w:val="24"/>
-        </w:rPr>
-        <w:t>Eboli</w:t>
-      </w:r>
-      <w:proofErr w:type="spellEnd"/>
-      <w:r>
-        <w:rPr>
-          <w:rFonts w:ascii="Arial" w:hAnsi="Arial" w:cs="Arial"/>
-          <w:sz w:val="24"/>
-          <w:szCs w:val="24"/>
-        </w:rPr>
-        <w:t xml:space="preserve"> Carlos</w:t>
+        <w:t>c.c. Hernández Eboli Carlos</w:t>
       </w:r>
     </w:p>
     <w:p>
@@ -799,18 +805,8 @@
           <w:sz w:val="24"/>
           <w:szCs w:val="24"/>
         </w:rPr>
-        <w:t xml:space="preserve">Velasco Gómez Francisco </w:t>
-      </w:r>
-      <w:proofErr w:type="spellStart"/>
-      <w:r>
-        <w:rPr>
-          <w:rFonts w:ascii="Arial" w:hAnsi="Arial" w:cs="Arial"/>
-          <w:sz w:val="24"/>
-          <w:szCs w:val="24"/>
-        </w:rPr>
-        <w:t>Junel</w:t>
-      </w:r>
-      <w:proofErr w:type="spellEnd"/>
+        <w:t>Velasco Gómez Francisco Junel</w:t>
+      </w:r>
     </w:p>
     <w:p>
       <w:pPr>
@@ -995,25 +991,7 @@
           <w:sz w:val="24"/>
           <w:szCs w:val="24"/>
         </w:rPr>
-        <w:t xml:space="preserve">. El </w:t>
-      </w:r>
-      <w:proofErr w:type="spellStart"/>
-      <w:r>
-        <w:rPr>
-          <w:rFonts w:ascii="Arial" w:hAnsi="Arial" w:cs="Arial"/>
-          <w:sz w:val="24"/>
-          <w:szCs w:val="24"/>
-        </w:rPr>
-        <w:t>Program</w:t>
-      </w:r>
-      <w:proofErr w:type="spellEnd"/>
-      <w:r>
-        <w:rPr>
-          <w:rFonts w:ascii="Arial" w:hAnsi="Arial" w:cs="Arial"/>
-          <w:sz w:val="24"/>
-          <w:szCs w:val="24"/>
-        </w:rPr>
-        <w:t xml:space="preserve"> Manager fue explicando </w:t>
+        <w:t xml:space="preserve">. El Program Manager fue explicando </w:t>
       </w:r>
       <w:r>
         <w:rPr>
@@ -1619,7 +1597,6 @@
                 <w:lang w:val="en-US"/>
               </w:rPr>
             </w:pPr>
-            <w:proofErr w:type="spellStart"/>
             <w:r>
               <w:rPr>
                 <w:rFonts w:ascii="Arial" w:hAnsi="Arial" w:cs="Arial"/>
@@ -1628,18 +1605,7 @@
                 <w:u w:val="single"/>
                 <w:lang w:val="en-US"/>
               </w:rPr>
-              <w:t>Roblero</w:t>
-            </w:r>
-            <w:proofErr w:type="spellEnd"/>
-            <w:r>
-              <w:rPr>
-                <w:rFonts w:ascii="Arial" w:hAnsi="Arial" w:cs="Arial"/>
-                <w:sz w:val="24"/>
-                <w:szCs w:val="24"/>
-                <w:u w:val="single"/>
-                <w:lang w:val="en-US"/>
-              </w:rPr>
-              <w:t xml:space="preserve"> Morales Lizbeth</w:t>
+              <w:t>Roblero Morales Lizbeth</w:t>
             </w:r>
           </w:p>
           <w:p>
@@ -1698,19 +1664,8 @@
                 <w:szCs w:val="24"/>
                 <w:u w:val="single"/>
               </w:rPr>
-              <w:t xml:space="preserve">Velasco Gómez Francisco </w:t>
+              <w:t>Velasco Gómez Francisco Junel</w:t>
             </w:r>
-            <w:proofErr w:type="spellStart"/>
-            <w:r>
-              <w:rPr>
-                <w:rFonts w:ascii="Arial" w:hAnsi="Arial" w:cs="Arial"/>
-                <w:sz w:val="24"/>
-                <w:szCs w:val="24"/>
-                <w:u w:val="single"/>
-              </w:rPr>
-              <w:t>Juenel</w:t>
-            </w:r>
-            <w:proofErr w:type="spellEnd"/>
           </w:p>
           <w:p>
             <w:pPr>
@@ -1722,23 +1677,13 @@
                 <w:szCs w:val="24"/>
               </w:rPr>
             </w:pPr>
-            <w:proofErr w:type="spellStart"/>
             <w:r>
               <w:rPr>
                 <w:rFonts w:ascii="Arial" w:hAnsi="Arial" w:cs="Arial"/>
                 <w:sz w:val="24"/>
                 <w:szCs w:val="24"/>
               </w:rPr>
-              <w:t>Program</w:t>
-            </w:r>
-            <w:proofErr w:type="spellEnd"/>
-            <w:r>
-              <w:rPr>
-                <w:rFonts w:ascii="Arial" w:hAnsi="Arial" w:cs="Arial"/>
-                <w:sz w:val="24"/>
-                <w:szCs w:val="24"/>
-              </w:rPr>
-              <w:t xml:space="preserve"> Manager</w:t>
+              <w:t>Program Manager</w:t>
             </w:r>
           </w:p>
         </w:tc>
@@ -1773,27 +1718,7 @@
           <w:szCs w:val="24"/>
           <w:u w:val="single"/>
         </w:rPr>
-        <w:t xml:space="preserve">Hernández </w:t>
-      </w:r>
-      <w:proofErr w:type="spellStart"/>
-      <w:r>
-        <w:rPr>
-          <w:rFonts w:ascii="Arial" w:hAnsi="Arial" w:cs="Arial"/>
-          <w:sz w:val="24"/>
-          <w:szCs w:val="24"/>
-          <w:u w:val="single"/>
-        </w:rPr>
-        <w:t>Eboli</w:t>
-      </w:r>
-      <w:proofErr w:type="spellEnd"/>
-      <w:r>
-        <w:rPr>
-          <w:rFonts w:ascii="Arial" w:hAnsi="Arial" w:cs="Arial"/>
-          <w:sz w:val="24"/>
-          <w:szCs w:val="24"/>
-          <w:u w:val="single"/>
-        </w:rPr>
-        <w:t xml:space="preserve"> Carlos</w:t>
+        <w:t>Hernández Eboli Carlos</w:t>
       </w:r>
     </w:p>
     <w:p>

</xml_diff>